<commit_message>
updated code to take in professor suggestion and updated instructions document
</commit_message>
<xml_diff>
--- a/Application CPU Scheduling Simulation Instructions.docx
+++ b/Application CPU Scheduling Simulation Instructions.docx
@@ -47,6 +47,7 @@
     <w:p/>
     <w:p>
       <w:pPr>
+        <w:jc w:val="center"/>
         <w:rPr>
           <w:sz w:val="32"/>
           <w:szCs w:val="32"/>
@@ -140,30 +141,6 @@
     <w:p/>
     <w:p>
       <w:r>
-        <w:t xml:space="preserve">You can </w:t>
-      </w:r>
-      <w:r>
-        <w:t>edit</w:t>
-      </w:r>
-      <w:r>
-        <w:t xml:space="preserve"> the burst times of an application</w:t>
-      </w:r>
-      <w:r>
-        <w:t xml:space="preserve"> by double clicking on the cell under the burst time column for a specific process</w:t>
-      </w:r>
-      <w:r>
-        <w:t xml:space="preserve">. </w:t>
-      </w:r>
-      <w:r>
-        <w:t xml:space="preserve">Once you entered the value desired for the burst time, press “Enter” on the computer keyboard or click on another cell on the table to save the change. </w:t>
-      </w:r>
-      <w:r>
-        <w:t xml:space="preserve">When an application that has modified burst times is clicked again, it will maintain the previous change to the burst times. To reset the burst times of the application to the default times, exit the GUI window and restart a new one. </w:t>
-      </w:r>
-    </w:p>
-    <w:p/>
-    <w:p>
-      <w:r>
         <w:t xml:space="preserve">To reset </w:t>
       </w:r>
       <w:r>
@@ -189,6 +166,7 @@
     <w:p/>
     <w:p>
       <w:pPr>
+        <w:jc w:val="center"/>
         <w:rPr>
           <w:sz w:val="32"/>
           <w:szCs w:val="32"/>
@@ -203,14 +181,6 @@
         </w:rPr>
         <w:t>Trials</w:t>
       </w:r>
-      <w:r>
-        <w:rPr>
-          <w:sz w:val="32"/>
-          <w:szCs w:val="32"/>
-          <w:u w:val="single"/>
-        </w:rPr>
-        <w:t xml:space="preserve"> </w:t>
-      </w:r>
     </w:p>
     <w:p>
       <w:pPr>
@@ -280,7 +250,28 @@
           <w:sz w:val="28"/>
           <w:szCs w:val="28"/>
         </w:rPr>
-        <w:t xml:space="preserve">For example: assuming the user starts with trial one, once you finish that trial, please press the </w:t>
+        <w:t>For example: (</w:t>
+      </w:r>
+      <w:r>
+        <w:rPr>
+          <w:sz w:val="28"/>
+          <w:szCs w:val="28"/>
+        </w:rPr>
+        <w:t>assuming the user starts with trial one</w:t>
+      </w:r>
+      <w:r>
+        <w:rPr>
+          <w:sz w:val="28"/>
+          <w:szCs w:val="28"/>
+        </w:rPr>
+        <w:t xml:space="preserve">) </w:t>
+      </w:r>
+      <w:r>
+        <w:rPr>
+          <w:sz w:val="28"/>
+          <w:szCs w:val="28"/>
+        </w:rPr>
+        <w:t xml:space="preserve">once you finish that trial, please press the </w:t>
       </w:r>
       <w:r>
         <w:rPr>
@@ -305,16 +296,7 @@
           <w:sz w:val="28"/>
           <w:szCs w:val="28"/>
         </w:rPr>
-        <w:t>reset button</w:t>
-      </w:r>
-      <w:r>
-        <w:rPr>
-          <w:b/>
-          <w:bCs/>
-          <w:sz w:val="28"/>
-          <w:szCs w:val="28"/>
-        </w:rPr>
-        <w:t xml:space="preserve"> </w:t>
+        <w:t xml:space="preserve">reset button </w:t>
       </w:r>
       <w:r>
         <w:rPr>
@@ -352,13 +334,7 @@
     </w:p>
     <w:p>
       <w:r>
-        <w:t xml:space="preserve">Microsoft Outlook uses the following burst times for process count of </w:t>
-      </w:r>
-      <w:r>
-        <w:t>3</w:t>
-      </w:r>
-      <w:r>
-        <w:t>:</w:t>
+        <w:t>Microsoft Outlook uses the following burst times for process count of 3:</w:t>
       </w:r>
     </w:p>
     <w:tbl>
@@ -442,17 +418,7 @@
     </w:p>
     <w:p>
       <w:r>
-        <w:lastRenderedPageBreak/>
-        <w:t>YouTube</w:t>
-      </w:r>
-      <w:r>
-        <w:t xml:space="preserve"> uses the following burst times for process count of </w:t>
-      </w:r>
-      <w:r>
-        <w:t>3</w:t>
-      </w:r>
-      <w:r>
-        <w:t>:</w:t>
+        <w:t>YouTube uses the following burst times for process count of 3:</w:t>
       </w:r>
     </w:p>
     <w:tbl>
@@ -536,16 +502,7 @@
     </w:p>
     <w:p>
       <w:r>
-        <w:t>Google Chrome</w:t>
-      </w:r>
-      <w:r>
-        <w:t xml:space="preserve"> uses the following burst times for process count of </w:t>
-      </w:r>
-      <w:r>
-        <w:t>3</w:t>
-      </w:r>
-      <w:r>
-        <w:t>:</w:t>
+        <w:t>Google Chrome uses the following burst times for process count of 3:</w:t>
       </w:r>
     </w:p>
     <w:tbl>
@@ -567,6 +524,7 @@
               <w:jc w:val="center"/>
             </w:pPr>
             <w:r>
+              <w:lastRenderedPageBreak/>
               <w:t>Burst Times</w:t>
             </w:r>
           </w:p>
@@ -658,15 +616,7 @@
           <w:szCs w:val="28"/>
           <w:u w:val="single"/>
         </w:rPr>
-        <w:t>2</w:t>
-      </w:r>
-      <w:r>
-        <w:rPr>
-          <w:sz w:val="28"/>
-          <w:szCs w:val="28"/>
-          <w:u w:val="single"/>
-        </w:rPr>
-        <w:t>: Process Count of 6</w:t>
+        <w:t>2: Process Count of 6</w:t>
       </w:r>
     </w:p>
     <w:p>
@@ -792,13 +742,7 @@
     <w:p/>
     <w:p>
       <w:r>
-        <w:t xml:space="preserve">YouTube uses the following burst times for process count of </w:t>
-      </w:r>
-      <w:r>
-        <w:t>6</w:t>
-      </w:r>
-      <w:r>
-        <w:t>:</w:t>
+        <w:t>YouTube uses the following burst times for process count of 6:</w:t>
       </w:r>
     </w:p>
     <w:tbl>
@@ -920,13 +864,7 @@
     <w:p/>
     <w:p>
       <w:r>
-        <w:t xml:space="preserve">Google Chrome uses the following burst times for a process count of </w:t>
-      </w:r>
-      <w:r>
-        <w:t>6</w:t>
-      </w:r>
-      <w:r>
-        <w:t>:</w:t>
+        <w:t>Google Chrome uses the following burst times for a process count of 6:</w:t>
       </w:r>
     </w:p>
     <w:tbl>
@@ -1059,7 +997,6 @@
           <w:szCs w:val="28"/>
           <w:u w:val="single"/>
         </w:rPr>
-        <w:lastRenderedPageBreak/>
         <w:t xml:space="preserve">Trial </w:t>
       </w:r>
       <w:r>
@@ -1172,6 +1109,7 @@
               <w:jc w:val="center"/>
             </w:pPr>
             <w:r>
+              <w:lastRenderedPageBreak/>
               <w:t>8</w:t>
             </w:r>
           </w:p>
@@ -1642,12 +1580,50 @@
           <w:u w:val="single"/>
         </w:rPr>
       </w:pPr>
-      <w:r>
+    </w:p>
+    <w:p>
+      <w:pPr>
         <w:rPr>
           <w:sz w:val="32"/>
           <w:szCs w:val="32"/>
           <w:u w:val="single"/>
         </w:rPr>
+      </w:pPr>
+    </w:p>
+    <w:p>
+      <w:pPr>
+        <w:rPr>
+          <w:sz w:val="32"/>
+          <w:szCs w:val="32"/>
+          <w:u w:val="single"/>
+        </w:rPr>
+      </w:pPr>
+    </w:p>
+    <w:p>
+      <w:pPr>
+        <w:rPr>
+          <w:sz w:val="32"/>
+          <w:szCs w:val="32"/>
+          <w:u w:val="single"/>
+        </w:rPr>
+      </w:pPr>
+    </w:p>
+    <w:p>
+      <w:pPr>
+        <w:jc w:val="center"/>
+        <w:rPr>
+          <w:sz w:val="32"/>
+          <w:szCs w:val="32"/>
+          <w:u w:val="single"/>
+        </w:rPr>
+      </w:pPr>
+      <w:r>
+        <w:rPr>
+          <w:sz w:val="32"/>
+          <w:szCs w:val="32"/>
+          <w:u w:val="single"/>
+        </w:rPr>
+        <w:lastRenderedPageBreak/>
         <w:t>Application Information Per Trial</w:t>
       </w:r>
     </w:p>
@@ -1674,10 +1650,43 @@
           <w:szCs w:val="28"/>
           <w:u w:val="single"/>
         </w:rPr>
+        <w:t>Trial One</w:t>
+      </w:r>
+      <w:r>
+        <w:rPr>
+          <w:sz w:val="28"/>
+          <w:szCs w:val="28"/>
+          <w:u w:val="single"/>
+        </w:rPr>
+        <w:t>:</w:t>
+      </w:r>
+    </w:p>
+    <w:p>
+      <w:pPr>
+        <w:rPr>
+          <w:sz w:val="28"/>
+          <w:szCs w:val="28"/>
+          <w:u w:val="single"/>
+        </w:rPr>
+      </w:pPr>
+    </w:p>
+    <w:p>
+      <w:pPr>
+        <w:rPr>
+          <w:sz w:val="28"/>
+          <w:szCs w:val="28"/>
+          <w:u w:val="single"/>
+        </w:rPr>
+      </w:pPr>
+      <w:r>
+        <w:rPr>
+          <w:sz w:val="28"/>
+          <w:szCs w:val="28"/>
+          <w:u w:val="single"/>
+        </w:rPr>
         <w:t>Microsoft Outlook</w:t>
       </w:r>
     </w:p>
-    <w:p/>
     <w:p>
       <w:r>
         <w:t xml:space="preserve">The </w:t>
@@ -1718,6 +1727,134 @@
     </w:p>
     <w:p/>
     <w:p>
+      <w:pPr>
+        <w:rPr>
+          <w:sz w:val="28"/>
+          <w:szCs w:val="28"/>
+          <w:u w:val="single"/>
+        </w:rPr>
+      </w:pPr>
+      <w:r>
+        <w:rPr>
+          <w:sz w:val="28"/>
+          <w:szCs w:val="28"/>
+          <w:u w:val="single"/>
+        </w:rPr>
+        <w:t>YouTube</w:t>
+      </w:r>
+    </w:p>
+    <w:p>
+      <w:r>
+        <w:t xml:space="preserve">The arrival order and the order of burst times assigned to an individual process in the YouTube application for trial one is as follows:  </w:t>
+      </w:r>
+    </w:p>
+    <w:p>
+      <w:r>
+        <w:t>P1 has a burst time of 1,</w:t>
+      </w:r>
+    </w:p>
+    <w:p>
+      <w:r>
+        <w:t>P2 has a burst time of 3,</w:t>
+      </w:r>
+    </w:p>
+    <w:p>
+      <w:r>
+        <w:t>and P3 has a burst time of 5.</w:t>
+      </w:r>
+    </w:p>
+    <w:p/>
+    <w:p>
+      <w:pPr>
+        <w:rPr>
+          <w:sz w:val="28"/>
+          <w:szCs w:val="28"/>
+          <w:u w:val="single"/>
+        </w:rPr>
+      </w:pPr>
+      <w:r>
+        <w:rPr>
+          <w:sz w:val="28"/>
+          <w:szCs w:val="28"/>
+          <w:u w:val="single"/>
+        </w:rPr>
+        <w:t>Google Chrome</w:t>
+      </w:r>
+    </w:p>
+    <w:p>
+      <w:r>
+        <w:t xml:space="preserve">The arrival order and the order of burst times assigned to an individual process in the Google Chrome application for trial one is as follows:  </w:t>
+      </w:r>
+    </w:p>
+    <w:p>
+      <w:r>
+        <w:t>P1 has a burst time of 3,</w:t>
+      </w:r>
+    </w:p>
+    <w:p>
+      <w:r>
+        <w:t>P2 has a burst time of 6,</w:t>
+      </w:r>
+    </w:p>
+    <w:p>
+      <w:r>
+        <w:t>and P3 has a burst time of 9.</w:t>
+      </w:r>
+    </w:p>
+    <w:p/>
+    <w:p/>
+    <w:p>
+      <w:pPr>
+        <w:rPr>
+          <w:sz w:val="28"/>
+          <w:szCs w:val="28"/>
+          <w:u w:val="single"/>
+        </w:rPr>
+      </w:pPr>
+      <w:r>
+        <w:rPr>
+          <w:sz w:val="28"/>
+          <w:szCs w:val="28"/>
+          <w:u w:val="single"/>
+        </w:rPr>
+        <w:t xml:space="preserve">Trial </w:t>
+      </w:r>
+      <w:r>
+        <w:rPr>
+          <w:sz w:val="28"/>
+          <w:szCs w:val="28"/>
+          <w:u w:val="single"/>
+        </w:rPr>
+        <w:t>Two</w:t>
+      </w:r>
+      <w:r>
+        <w:rPr>
+          <w:sz w:val="28"/>
+          <w:szCs w:val="28"/>
+          <w:u w:val="single"/>
+        </w:rPr>
+        <w:t>:</w:t>
+      </w:r>
+    </w:p>
+    <w:p/>
+    <w:p>
+      <w:pPr>
+        <w:rPr>
+          <w:sz w:val="28"/>
+          <w:szCs w:val="28"/>
+          <w:u w:val="single"/>
+        </w:rPr>
+      </w:pPr>
+      <w:r>
+        <w:rPr>
+          <w:sz w:val="28"/>
+          <w:szCs w:val="28"/>
+          <w:u w:val="single"/>
+        </w:rPr>
+        <w:t>Microsoft Outlook</w:t>
+      </w:r>
+    </w:p>
+    <w:p>
       <w:r>
         <w:t xml:space="preserve">The arrival order and the order </w:t>
       </w:r>
@@ -1725,13 +1862,7 @@
         <w:t xml:space="preserve">of burst times assigned to an individual process in the </w:t>
       </w:r>
       <w:r>
-        <w:t xml:space="preserve">Microsoft Outlook application for trial </w:t>
-      </w:r>
-      <w:r>
-        <w:t>two</w:t>
-      </w:r>
-      <w:r>
-        <w:t xml:space="preserve"> is as follows:  </w:t>
+        <w:t xml:space="preserve">Microsoft Outlook application for trial two is as follows:  </w:t>
       </w:r>
     </w:p>
     <w:p>
@@ -1769,23 +1900,175 @@
     </w:p>
     <w:p/>
     <w:p>
-      <w:r>
-        <w:t xml:space="preserve">The arrival order and the order </w:t>
-      </w:r>
-      <w:r>
-        <w:t xml:space="preserve">of </w:t>
+      <w:pPr>
+        <w:rPr>
+          <w:sz w:val="28"/>
+          <w:szCs w:val="28"/>
+          <w:u w:val="single"/>
+        </w:rPr>
+      </w:pPr>
+      <w:r>
+        <w:rPr>
+          <w:sz w:val="28"/>
+          <w:szCs w:val="28"/>
+          <w:u w:val="single"/>
+        </w:rPr>
+        <w:t>YouTube</w:t>
+      </w:r>
+    </w:p>
+    <w:p>
+      <w:r>
+        <w:t xml:space="preserve">The arrival order and the order of burst times assigned to an individual in the YouTube application for trial two is as follows:  </w:t>
+      </w:r>
+    </w:p>
+    <w:p>
+      <w:r>
+        <w:t>P1 has a burst time of 1,</w:t>
+      </w:r>
+    </w:p>
+    <w:p>
+      <w:r>
+        <w:lastRenderedPageBreak/>
+        <w:t>P2 has a burst time of 3,</w:t>
+      </w:r>
+    </w:p>
+    <w:p>
+      <w:r>
+        <w:t>P3 has a burst time of 5,</w:t>
+      </w:r>
+    </w:p>
+    <w:p>
+      <w:r>
+        <w:t>P4 has a burst time of 7,</w:t>
+      </w:r>
+    </w:p>
+    <w:p>
+      <w:r>
+        <w:t>P5 has a burst time of 9,</w:t>
+      </w:r>
+    </w:p>
+    <w:p>
+      <w:r>
+        <w:t>and P6 has a burst time of 11.</w:t>
+      </w:r>
+    </w:p>
+    <w:p/>
+    <w:p>
+      <w:pPr>
+        <w:rPr>
+          <w:sz w:val="28"/>
+          <w:szCs w:val="28"/>
+          <w:u w:val="single"/>
+        </w:rPr>
+      </w:pPr>
+      <w:r>
+        <w:rPr>
+          <w:sz w:val="28"/>
+          <w:szCs w:val="28"/>
+          <w:u w:val="single"/>
+        </w:rPr>
+        <w:t>Google Chrome</w:t>
+      </w:r>
+    </w:p>
+    <w:p>
+      <w:r>
+        <w:t xml:space="preserve">The arrival order and the order of burst times assigned to an individual process in the Google Chrome application for trial two is as follows:  </w:t>
+      </w:r>
+    </w:p>
+    <w:p>
+      <w:r>
+        <w:t>P1 has a burst time of 3,</w:t>
+      </w:r>
+    </w:p>
+    <w:p>
+      <w:r>
+        <w:t>P2 has a burst time of 6,</w:t>
+      </w:r>
+    </w:p>
+    <w:p>
+      <w:r>
+        <w:t>P3 has a burst time of 9,</w:t>
+      </w:r>
+    </w:p>
+    <w:p>
+      <w:r>
+        <w:t>P4 has a burst time of 12,</w:t>
+      </w:r>
+    </w:p>
+    <w:p>
+      <w:r>
+        <w:t>P5 has a burst time of 15,</w:t>
+      </w:r>
+    </w:p>
+    <w:p>
+      <w:r>
+        <w:t>and P6 has a burst time of 18.</w:t>
+      </w:r>
+    </w:p>
+    <w:p/>
+    <w:p/>
+    <w:p/>
+    <w:p>
+      <w:pPr>
+        <w:rPr>
+          <w:sz w:val="28"/>
+          <w:szCs w:val="28"/>
+          <w:u w:val="single"/>
+        </w:rPr>
+      </w:pPr>
+      <w:r>
+        <w:rPr>
+          <w:sz w:val="28"/>
+          <w:szCs w:val="28"/>
+          <w:u w:val="single"/>
+        </w:rPr>
+        <w:t xml:space="preserve">Trial </w:t>
+      </w:r>
+      <w:r>
+        <w:rPr>
+          <w:sz w:val="28"/>
+          <w:szCs w:val="28"/>
+          <w:u w:val="single"/>
+        </w:rPr>
+        <w:t>Three</w:t>
+      </w:r>
+      <w:r>
+        <w:rPr>
+          <w:sz w:val="28"/>
+          <w:szCs w:val="28"/>
+          <w:u w:val="single"/>
+        </w:rPr>
+        <w:t>:</w:t>
+      </w:r>
+    </w:p>
+    <w:p/>
+    <w:p/>
+    <w:p>
+      <w:pPr>
+        <w:rPr>
+          <w:sz w:val="28"/>
+          <w:szCs w:val="28"/>
+          <w:u w:val="single"/>
+        </w:rPr>
+      </w:pPr>
+      <w:r>
+        <w:rPr>
+          <w:sz w:val="28"/>
+          <w:szCs w:val="28"/>
+          <w:u w:val="single"/>
+        </w:rPr>
+        <w:t>Microsoft Outlook</w:t>
+      </w:r>
+    </w:p>
+    <w:p>
+      <w:r>
+        <w:t xml:space="preserve">The arrival order and the order of </w:t>
       </w:r>
       <w:r>
         <w:t xml:space="preserve">burst times assigned to an individual process in the </w:t>
       </w:r>
       <w:r>
-        <w:t xml:space="preserve">Microsoft Outlook application for trial </w:t>
-      </w:r>
-      <w:r>
-        <w:t>three</w:t>
-      </w:r>
-      <w:r>
-        <w:t xml:space="preserve"> is as follows:  </w:t>
+        <w:t xml:space="preserve">Microsoft Outlook application for trial three is as follows:  </w:t>
       </w:r>
     </w:p>
     <w:p>
@@ -1842,6 +2125,7 @@
       </w:r>
     </w:p>
     <w:p/>
+    <w:p/>
     <w:p>
       <w:pPr>
         <w:rPr>
@@ -1859,29 +2143,115 @@
         <w:t>YouTube</w:t>
       </w:r>
     </w:p>
-    <w:p/>
     <w:p>
       <w:r>
         <w:t xml:space="preserve">The arrival order and the order of </w:t>
       </w:r>
       <w:r>
-        <w:t xml:space="preserve">burst times assigned to an individual process in the </w:t>
-      </w:r>
-      <w:r>
-        <w:t>YouTube</w:t>
-      </w:r>
-      <w:r>
-        <w:t xml:space="preserve"> application for trial one is as follows:  </w:t>
-      </w:r>
-    </w:p>
-    <w:p>
-      <w:r>
-        <w:t>P1 has a burst time of 1,</w:t>
-      </w:r>
-    </w:p>
-    <w:p>
-      <w:r>
-        <w:t>P2 has a burst time of 3,</w:t>
+        <w:t xml:space="preserve">burst times assigned to an individual process </w:t>
+      </w:r>
+      <w:r>
+        <w:t xml:space="preserve">in the YouTube application for trial three is as follows:  </w:t>
+      </w:r>
+    </w:p>
+    <w:p>
+      <w:r>
+        <w:t xml:space="preserve">P1 has a burst time of </w:t>
+      </w:r>
+      <w:r>
+        <w:t>1</w:t>
+      </w:r>
+      <w:r>
+        <w:t>,</w:t>
+      </w:r>
+    </w:p>
+    <w:p>
+      <w:r>
+        <w:t xml:space="preserve">P2 has a burst time of </w:t>
+      </w:r>
+      <w:r>
+        <w:t>3</w:t>
+      </w:r>
+      <w:r>
+        <w:t>,</w:t>
+      </w:r>
+    </w:p>
+    <w:p>
+      <w:r>
+        <w:t xml:space="preserve">P3 has a burst time of </w:t>
+      </w:r>
+      <w:r>
+        <w:t>5</w:t>
+      </w:r>
+      <w:r>
+        <w:t>,</w:t>
+      </w:r>
+    </w:p>
+    <w:p>
+      <w:r>
+        <w:t xml:space="preserve">P4 has a burst time of </w:t>
+      </w:r>
+      <w:r>
+        <w:t>7</w:t>
+      </w:r>
+      <w:r>
+        <w:t>,</w:t>
+      </w:r>
+    </w:p>
+    <w:p>
+      <w:r>
+        <w:lastRenderedPageBreak/>
+        <w:t xml:space="preserve">P5 has a burst time of </w:t>
+      </w:r>
+      <w:r>
+        <w:t>9</w:t>
+      </w:r>
+      <w:r>
+        <w:t>,</w:t>
+      </w:r>
+    </w:p>
+    <w:p>
+      <w:r>
+        <w:t>P6 has a burst time of 1</w:t>
+      </w:r>
+      <w:r>
+        <w:t>1</w:t>
+      </w:r>
+      <w:r>
+        <w:t>,</w:t>
+      </w:r>
+    </w:p>
+    <w:p>
+      <w:r>
+        <w:t>P7 has a burst time of 1</w:t>
+      </w:r>
+      <w:r>
+        <w:t>3</w:t>
+      </w:r>
+      <w:r>
+        <w:t xml:space="preserve">, </w:t>
+      </w:r>
+    </w:p>
+    <w:p>
+      <w:r>
+        <w:t>P8 has a burst time of 1</w:t>
+      </w:r>
+      <w:r>
+        <w:t>5</w:t>
+      </w:r>
+      <w:r>
+        <w:t>,</w:t>
+      </w:r>
+    </w:p>
+    <w:p>
+      <w:r>
+        <w:t>P9 has a burst time of 1</w:t>
+      </w:r>
+      <w:r>
+        <w:t>7</w:t>
+      </w:r>
+      <w:r>
+        <w:t xml:space="preserve">, </w:t>
       </w:r>
     </w:p>
     <w:p>
@@ -1889,77 +2259,43 @@
         <w:t>a</w:t>
       </w:r>
       <w:r>
-        <w:t>nd P3 has a burst time of 5.</w:t>
-      </w:r>
-    </w:p>
-    <w:p/>
-    <w:p>
-      <w:r>
-        <w:lastRenderedPageBreak/>
+        <w:t xml:space="preserve">nd P10 has a burst time of </w:t>
+      </w:r>
+      <w:r>
+        <w:t>19</w:t>
+      </w:r>
+      <w:r>
+        <w:t>.</w:t>
+      </w:r>
+    </w:p>
+    <w:p/>
+    <w:p/>
+    <w:p>
+      <w:pPr>
+        <w:rPr>
+          <w:sz w:val="28"/>
+          <w:szCs w:val="28"/>
+          <w:u w:val="single"/>
+        </w:rPr>
+      </w:pPr>
+      <w:r>
+        <w:rPr>
+          <w:sz w:val="28"/>
+          <w:szCs w:val="28"/>
+          <w:u w:val="single"/>
+        </w:rPr>
+        <w:t>Google Chrome</w:t>
+      </w:r>
+    </w:p>
+    <w:p>
+      <w:r>
         <w:t xml:space="preserve">The arrival order and the order of </w:t>
       </w:r>
       <w:r>
-        <w:t xml:space="preserve">burst times assigned to an individual </w:t>
-      </w:r>
-      <w:r>
-        <w:t xml:space="preserve">in the YouTube application for trial </w:t>
-      </w:r>
-      <w:r>
-        <w:t>two</w:t>
-      </w:r>
-      <w:r>
-        <w:t xml:space="preserve"> is as follows:  </w:t>
-      </w:r>
-    </w:p>
-    <w:p>
-      <w:r>
-        <w:t>P1 has a burst time of 1,</w:t>
-      </w:r>
-    </w:p>
-    <w:p>
-      <w:r>
-        <w:t>P2 has a burst time of 3,</w:t>
-      </w:r>
-    </w:p>
-    <w:p>
-      <w:r>
-        <w:t>P3 has a burst time of 5,</w:t>
-      </w:r>
-    </w:p>
-    <w:p>
-      <w:r>
-        <w:t>P4 has a burst time of 7,</w:t>
-      </w:r>
-    </w:p>
-    <w:p>
-      <w:r>
-        <w:t>P5 has a burst time of 9,</w:t>
-      </w:r>
-    </w:p>
-    <w:p>
-      <w:r>
-        <w:t>a</w:t>
-      </w:r>
-      <w:r>
-        <w:t>nd P6 has a burst time of 11.</w:t>
-      </w:r>
-    </w:p>
-    <w:p/>
-    <w:p>
-      <w:r>
-        <w:t xml:space="preserve">The arrival order and the order of </w:t>
-      </w:r>
-      <w:r>
         <w:t xml:space="preserve">burst times assigned to an individual process </w:t>
       </w:r>
       <w:r>
-        <w:t xml:space="preserve">in the YouTube application for trial </w:t>
-      </w:r>
-      <w:r>
-        <w:t>three</w:t>
-      </w:r>
-      <w:r>
-        <w:t xml:space="preserve"> is as follows:  </w:t>
+        <w:t xml:space="preserve">in the Google Chrome application for trial three is as follows:  </w:t>
       </w:r>
     </w:p>
     <w:p>
@@ -1967,7 +2303,7 @@
         <w:t xml:space="preserve">P1 has a burst time of </w:t>
       </w:r>
       <w:r>
-        <w:t>1</w:t>
+        <w:t>3</w:t>
       </w:r>
       <w:r>
         <w:t>,</w:t>
@@ -1978,7 +2314,7 @@
         <w:t xml:space="preserve">P2 has a burst time of </w:t>
       </w:r>
       <w:r>
-        <w:t>3</w:t>
+        <w:t>6</w:t>
       </w:r>
       <w:r>
         <w:t>,</w:t>
@@ -1989,7 +2325,7 @@
         <w:t xml:space="preserve">P3 has a burst time of </w:t>
       </w:r>
       <w:r>
-        <w:t>5</w:t>
+        <w:t>9</w:t>
       </w:r>
       <w:r>
         <w:t>,</w:t>
@@ -1997,294 +2333,6 @@
     </w:p>
     <w:p>
       <w:r>
-        <w:t xml:space="preserve">P4 has a burst time of </w:t>
-      </w:r>
-      <w:r>
-        <w:t>7</w:t>
-      </w:r>
-      <w:r>
-        <w:t>,</w:t>
-      </w:r>
-    </w:p>
-    <w:p>
-      <w:r>
-        <w:t xml:space="preserve">P5 has a burst time of </w:t>
-      </w:r>
-      <w:r>
-        <w:t>9</w:t>
-      </w:r>
-      <w:r>
-        <w:t>,</w:t>
-      </w:r>
-    </w:p>
-    <w:p>
-      <w:r>
-        <w:t>P6 has a burst time of 1</w:t>
-      </w:r>
-      <w:r>
-        <w:t>1</w:t>
-      </w:r>
-      <w:r>
-        <w:t>,</w:t>
-      </w:r>
-    </w:p>
-    <w:p>
-      <w:r>
-        <w:t>P7 has a burst time of 1</w:t>
-      </w:r>
-      <w:r>
-        <w:t>3</w:t>
-      </w:r>
-      <w:r>
-        <w:t xml:space="preserve">, </w:t>
-      </w:r>
-    </w:p>
-    <w:p>
-      <w:r>
-        <w:t>P8 has a burst time of 1</w:t>
-      </w:r>
-      <w:r>
-        <w:t>5</w:t>
-      </w:r>
-      <w:r>
-        <w:t>,</w:t>
-      </w:r>
-    </w:p>
-    <w:p>
-      <w:r>
-        <w:t>P9 has a burst time of 1</w:t>
-      </w:r>
-      <w:r>
-        <w:t>7</w:t>
-      </w:r>
-      <w:r>
-        <w:t xml:space="preserve">, </w:t>
-      </w:r>
-    </w:p>
-    <w:p>
-      <w:r>
-        <w:t>a</w:t>
-      </w:r>
-      <w:r>
-        <w:t xml:space="preserve">nd P10 has a burst time of </w:t>
-      </w:r>
-      <w:r>
-        <w:t>19</w:t>
-      </w:r>
-      <w:r>
-        <w:t>.</w:t>
-      </w:r>
-    </w:p>
-    <w:p/>
-    <w:p>
-      <w:pPr>
-        <w:rPr>
-          <w:sz w:val="28"/>
-          <w:szCs w:val="28"/>
-          <w:u w:val="single"/>
-        </w:rPr>
-      </w:pPr>
-      <w:r>
-        <w:rPr>
-          <w:sz w:val="28"/>
-          <w:szCs w:val="28"/>
-          <w:u w:val="single"/>
-        </w:rPr>
-        <w:t>Google Chrome</w:t>
-      </w:r>
-    </w:p>
-    <w:p/>
-    <w:p>
-      <w:r>
-        <w:t xml:space="preserve">The arrival order and the order of </w:t>
-      </w:r>
-      <w:r>
-        <w:t xml:space="preserve">burst times assigned to an individual process </w:t>
-      </w:r>
-      <w:r>
-        <w:t xml:space="preserve">in the </w:t>
-      </w:r>
-      <w:r>
-        <w:t>Google Chrome</w:t>
-      </w:r>
-      <w:r>
-        <w:t xml:space="preserve"> application for trial one is as follows:  </w:t>
-      </w:r>
-    </w:p>
-    <w:p>
-      <w:r>
-        <w:t xml:space="preserve">P1 has a burst time of </w:t>
-      </w:r>
-      <w:r>
-        <w:t>3</w:t>
-      </w:r>
-      <w:r>
-        <w:t>,</w:t>
-      </w:r>
-    </w:p>
-    <w:p>
-      <w:r>
-        <w:t xml:space="preserve">P2 has a burst time of </w:t>
-      </w:r>
-      <w:r>
-        <w:t>6</w:t>
-      </w:r>
-      <w:r>
-        <w:t>,</w:t>
-      </w:r>
-    </w:p>
-    <w:p>
-      <w:r>
-        <w:t xml:space="preserve">and P3 has a burst time of </w:t>
-      </w:r>
-      <w:r>
-        <w:t>9</w:t>
-      </w:r>
-      <w:r>
-        <w:t>.</w:t>
-      </w:r>
-    </w:p>
-    <w:p/>
-    <w:p>
-      <w:r>
-        <w:t xml:space="preserve">The arrival order and the order of </w:t>
-      </w:r>
-      <w:r>
-        <w:t xml:space="preserve">burst times assigned to an individual process </w:t>
-      </w:r>
-      <w:r>
-        <w:t xml:space="preserve">in the </w:t>
-      </w:r>
-      <w:r>
-        <w:t>Google Chrome</w:t>
-      </w:r>
-      <w:r>
-        <w:t xml:space="preserve"> application for trial </w:t>
-      </w:r>
-      <w:r>
-        <w:t>two</w:t>
-      </w:r>
-      <w:r>
-        <w:t xml:space="preserve"> is as follows:  </w:t>
-      </w:r>
-    </w:p>
-    <w:p>
-      <w:r>
-        <w:t xml:space="preserve">P1 has a burst time of </w:t>
-      </w:r>
-      <w:r>
-        <w:t>3</w:t>
-      </w:r>
-      <w:r>
-        <w:t>,</w:t>
-      </w:r>
-    </w:p>
-    <w:p>
-      <w:r>
-        <w:t xml:space="preserve">P2 has a burst time of </w:t>
-      </w:r>
-      <w:r>
-        <w:t>6</w:t>
-      </w:r>
-      <w:r>
-        <w:t>,</w:t>
-      </w:r>
-    </w:p>
-    <w:p>
-      <w:r>
-        <w:t xml:space="preserve">P3 has a burst time of </w:t>
-      </w:r>
-      <w:r>
-        <w:t>9</w:t>
-      </w:r>
-      <w:r>
-        <w:t>,</w:t>
-      </w:r>
-    </w:p>
-    <w:p>
-      <w:r>
-        <w:t xml:space="preserve">P4 has a burst time of </w:t>
-      </w:r>
-      <w:r>
-        <w:t>12</w:t>
-      </w:r>
-      <w:r>
-        <w:t>,</w:t>
-      </w:r>
-    </w:p>
-    <w:p>
-      <w:r>
-        <w:t xml:space="preserve">P5 has a burst time of </w:t>
-      </w:r>
-      <w:r>
-        <w:t>15,</w:t>
-      </w:r>
-    </w:p>
-    <w:p>
-      <w:r>
-        <w:t>and P6 has a burst time of 1</w:t>
-      </w:r>
-      <w:r>
-        <w:t>8</w:t>
-      </w:r>
-      <w:r>
-        <w:t>.</w:t>
-      </w:r>
-    </w:p>
-    <w:p/>
-    <w:p>
-      <w:r>
-        <w:t xml:space="preserve">The arrival order and the order of </w:t>
-      </w:r>
-      <w:r>
-        <w:t xml:space="preserve">burst times assigned to an individual process </w:t>
-      </w:r>
-      <w:r>
-        <w:t xml:space="preserve">in the Google Chrome application for trial </w:t>
-      </w:r>
-      <w:r>
-        <w:t>three</w:t>
-      </w:r>
-      <w:r>
-        <w:t xml:space="preserve"> is as follows:  </w:t>
-      </w:r>
-    </w:p>
-    <w:p>
-      <w:r>
-        <w:t xml:space="preserve">P1 has a burst time of </w:t>
-      </w:r>
-      <w:r>
-        <w:t>3</w:t>
-      </w:r>
-      <w:r>
-        <w:t>,</w:t>
-      </w:r>
-    </w:p>
-    <w:p>
-      <w:r>
-        <w:t xml:space="preserve">P2 has a burst time of </w:t>
-      </w:r>
-      <w:r>
-        <w:t>6</w:t>
-      </w:r>
-      <w:r>
-        <w:t>,</w:t>
-      </w:r>
-    </w:p>
-    <w:p>
-      <w:r>
-        <w:t xml:space="preserve">P3 has a burst time of </w:t>
-      </w:r>
-      <w:r>
-        <w:t>9</w:t>
-      </w:r>
-      <w:r>
-        <w:t>,</w:t>
-      </w:r>
-    </w:p>
-    <w:p>
-      <w:r>
-        <w:lastRenderedPageBreak/>
         <w:t xml:space="preserve">P4 has a burst time of </w:t>
       </w:r>
       <w:r>
@@ -2814,6 +2862,17 @@
       </w:tblBorders>
     </w:tblPr>
   </w:style>
+  <w:style w:type="paragraph" w:styleId="ListParagraph">
+    <w:name w:val="List Paragraph"/>
+    <w:basedOn w:val="Normal"/>
+    <w:uiPriority w:val="34"/>
+    <w:qFormat/>
+    <w:rsid w:val="00CE00DD"/>
+    <w:pPr>
+      <w:ind w:left="720"/>
+      <w:contextualSpacing/>
+    </w:pPr>
+  </w:style>
 </w:styles>
 </file>
 

</xml_diff>

<commit_message>
updated readme and instructions to adjust to changes
</commit_message>
<xml_diff>
--- a/Application CPU Scheduling Simulation Instructions.docx
+++ b/Application CPU Scheduling Simulation Instructions.docx
@@ -117,50 +117,57 @@
         <w:t>simulate</w:t>
       </w:r>
       <w:r>
-        <w:t xml:space="preserve"> button to obtain the results of that application's overall turnaround time, waiting time, and throughput as well as the averages for each scheduler</w:t>
-      </w:r>
-      <w:r>
-        <w:t xml:space="preserve"> for </w:t>
-      </w:r>
-      <w:r>
-        <w:t>the specified</w:t>
-      </w:r>
-      <w:r>
         <w:t xml:space="preserve"> </w:t>
-      </w:r>
-      <w:r>
-        <w:t>process</w:t>
-      </w:r>
-      <w:r>
-        <w:t xml:space="preserve"> set size</w:t>
-      </w:r>
-      <w:r>
-        <w:t>. As each scheduler runs asynchronously, please allow between 30 seconds to 2 minutes to pass for the results to appear on the GUI.</w:t>
-      </w:r>
-    </w:p>
-    <w:p/>
-    <w:p>
-      <w:r>
-        <w:t xml:space="preserve">To reset </w:t>
-      </w:r>
-      <w:r>
-        <w:t xml:space="preserve">the simulation, </w:t>
-      </w:r>
-      <w:r>
-        <w:t xml:space="preserve">click on the </w:t>
       </w:r>
       <w:r>
         <w:rPr>
           <w:b/>
           <w:bCs/>
         </w:rPr>
-        <w:t>reset</w:t>
-      </w:r>
-      <w:r>
-        <w:t xml:space="preserve"> button to clear the application selection and the tables generated.</w:t>
-      </w:r>
-      <w:r>
-        <w:t xml:space="preserve"> However, due to the same GUI running, it will save any changes made to the burst times for an application.</w:t>
+        <w:t>button</w:t>
+      </w:r>
+      <w:r>
+        <w:t xml:space="preserve"> to obtain the results of that application's overall turnaround time, waiting time, and throughput as well as the averages for each scheduler</w:t>
+      </w:r>
+      <w:r>
+        <w:t xml:space="preserve"> for </w:t>
+      </w:r>
+      <w:r>
+        <w:t>the specified</w:t>
+      </w:r>
+      <w:r>
+        <w:t xml:space="preserve"> </w:t>
+      </w:r>
+      <w:r>
+        <w:t>process</w:t>
+      </w:r>
+      <w:r>
+        <w:t xml:space="preserve"> set size</w:t>
+      </w:r>
+      <w:r>
+        <w:t>. As each scheduler runs asynchronously, please allow between 30 seconds to 2 minutes to pass for the results to appear on the GUI.</w:t>
+      </w:r>
+    </w:p>
+    <w:p/>
+    <w:p>
+      <w:r>
+        <w:t xml:space="preserve">To reset </w:t>
+      </w:r>
+      <w:r>
+        <w:t xml:space="preserve">the simulation, </w:t>
+      </w:r>
+      <w:r>
+        <w:t xml:space="preserve">click on the </w:t>
+      </w:r>
+      <w:r>
+        <w:rPr>
+          <w:b/>
+          <w:bCs/>
+        </w:rPr>
+        <w:t>reset button</w:t>
+      </w:r>
+      <w:r>
+        <w:t xml:space="preserve"> to clear the application selection and the tables generated.</w:t>
       </w:r>
     </w:p>
     <w:p/>
@@ -271,7 +278,21 @@
           <w:sz w:val="28"/>
           <w:szCs w:val="28"/>
         </w:rPr>
-        <w:t xml:space="preserve">once you finish that trial, please press the </w:t>
+        <w:t>once you finish that trial</w:t>
+      </w:r>
+      <w:r>
+        <w:rPr>
+          <w:sz w:val="28"/>
+          <w:szCs w:val="28"/>
+        </w:rPr>
+        <w:t xml:space="preserve"> (completed simulating all applications for the following process count)</w:t>
+      </w:r>
+      <w:r>
+        <w:rPr>
+          <w:sz w:val="28"/>
+          <w:szCs w:val="28"/>
+        </w:rPr>
+        <w:t xml:space="preserve">, please press the </w:t>
       </w:r>
       <w:r>
         <w:rPr>
@@ -1825,15 +1846,7 @@
           <w:szCs w:val="28"/>
           <w:u w:val="single"/>
         </w:rPr>
-        <w:t>Two</w:t>
-      </w:r>
-      <w:r>
-        <w:rPr>
-          <w:sz w:val="28"/>
-          <w:szCs w:val="28"/>
-          <w:u w:val="single"/>
-        </w:rPr>
-        <w:t>:</w:t>
+        <w:t>Two:</w:t>
       </w:r>
     </w:p>
     <w:p/>
@@ -2030,15 +2043,7 @@
           <w:szCs w:val="28"/>
           <w:u w:val="single"/>
         </w:rPr>
-        <w:t>Three</w:t>
-      </w:r>
-      <w:r>
-        <w:rPr>
-          <w:sz w:val="28"/>
-          <w:szCs w:val="28"/>
-          <w:u w:val="single"/>
-        </w:rPr>
-        <w:t>:</w:t>
+        <w:t>Three:</w:t>
       </w:r>
     </w:p>
     <w:p/>

</xml_diff>

<commit_message>
added comments and updated readme and instructions document
</commit_message>
<xml_diff>
--- a/Application CPU Scheduling Simulation Instructions.docx
+++ b/Application CPU Scheduling Simulation Instructions.docx
@@ -98,7 +98,16 @@
         <w:t>Choose one of the application programs provided</w:t>
       </w:r>
       <w:r>
-        <w:t xml:space="preserve">, choose a process set size, </w:t>
+        <w:t>, choose a process se</w:t>
+      </w:r>
+      <w:r>
+        <w:t>t</w:t>
+      </w:r>
+      <w:r>
+        <w:t xml:space="preserve"> size</w:t>
+      </w:r>
+      <w:r>
+        <w:t xml:space="preserve">, </w:t>
       </w:r>
       <w:r>
         <w:t xml:space="preserve">and </w:t>
@@ -285,7 +294,21 @@
           <w:sz w:val="28"/>
           <w:szCs w:val="28"/>
         </w:rPr>
-        <w:t xml:space="preserve"> (completed simulating all applications for the following process count)</w:t>
+        <w:t xml:space="preserve"> (completed simulating all applications for the following process </w:t>
+      </w:r>
+      <w:r>
+        <w:rPr>
+          <w:sz w:val="28"/>
+          <w:szCs w:val="28"/>
+        </w:rPr>
+        <w:t>set</w:t>
+      </w:r>
+      <w:r>
+        <w:rPr>
+          <w:sz w:val="28"/>
+          <w:szCs w:val="28"/>
+        </w:rPr>
+        <w:t>)</w:t>
       </w:r>
       <w:r>
         <w:rPr>
@@ -350,7 +373,31 @@
           <w:szCs w:val="28"/>
           <w:u w:val="single"/>
         </w:rPr>
-        <w:t>1: Process Count of 3</w:t>
+        <w:t xml:space="preserve">1: Process </w:t>
+      </w:r>
+      <w:r>
+        <w:rPr>
+          <w:sz w:val="28"/>
+          <w:szCs w:val="28"/>
+          <w:u w:val="single"/>
+        </w:rPr>
+        <w:t>Set</w:t>
+      </w:r>
+      <w:r>
+        <w:rPr>
+          <w:sz w:val="28"/>
+          <w:szCs w:val="28"/>
+          <w:u w:val="single"/>
+        </w:rPr>
+        <w:t xml:space="preserve"> </w:t>
+      </w:r>
+      <w:r>
+        <w:rPr>
+          <w:sz w:val="28"/>
+          <w:szCs w:val="28"/>
+          <w:u w:val="single"/>
+        </w:rPr>
+        <w:t>Containing a Process Count of Three</w:t>
       </w:r>
     </w:p>
     <w:p>
@@ -637,7 +684,39 @@
           <w:szCs w:val="28"/>
           <w:u w:val="single"/>
         </w:rPr>
-        <w:t>2: Process Count of 6</w:t>
+        <w:t xml:space="preserve">2: </w:t>
+      </w:r>
+      <w:r>
+        <w:rPr>
+          <w:sz w:val="28"/>
+          <w:szCs w:val="28"/>
+          <w:u w:val="single"/>
+        </w:rPr>
+        <w:t xml:space="preserve">Process Set Containing </w:t>
+      </w:r>
+      <w:r>
+        <w:rPr>
+          <w:sz w:val="28"/>
+          <w:szCs w:val="28"/>
+          <w:u w:val="single"/>
+        </w:rPr>
+        <w:t>a</w:t>
+      </w:r>
+      <w:r>
+        <w:rPr>
+          <w:sz w:val="28"/>
+          <w:szCs w:val="28"/>
+          <w:u w:val="single"/>
+        </w:rPr>
+        <w:t xml:space="preserve"> Process Count of </w:t>
+      </w:r>
+      <w:r>
+        <w:rPr>
+          <w:sz w:val="28"/>
+          <w:szCs w:val="28"/>
+          <w:u w:val="single"/>
+        </w:rPr>
+        <w:t>Six</w:t>
       </w:r>
     </w:p>
     <w:p>
@@ -1026,15 +1105,39 @@
           <w:szCs w:val="28"/>
           <w:u w:val="single"/>
         </w:rPr>
-        <w:t>3: Process Count of 10</w:t>
-      </w:r>
-      <w:r>
-        <w:rPr>
-          <w:sz w:val="28"/>
-          <w:szCs w:val="28"/>
-          <w:u w:val="single"/>
-        </w:rPr>
-        <w:t xml:space="preserve"> </w:t>
+        <w:t xml:space="preserve">3: </w:t>
+      </w:r>
+      <w:r>
+        <w:rPr>
+          <w:sz w:val="28"/>
+          <w:szCs w:val="28"/>
+          <w:u w:val="single"/>
+        </w:rPr>
+        <w:t xml:space="preserve">Process Set Containing </w:t>
+      </w:r>
+      <w:r>
+        <w:rPr>
+          <w:sz w:val="28"/>
+          <w:szCs w:val="28"/>
+          <w:u w:val="single"/>
+        </w:rPr>
+        <w:t>a</w:t>
+      </w:r>
+      <w:r>
+        <w:rPr>
+          <w:sz w:val="28"/>
+          <w:szCs w:val="28"/>
+          <w:u w:val="single"/>
+        </w:rPr>
+        <w:t xml:space="preserve"> Process Count of </w:t>
+      </w:r>
+      <w:r>
+        <w:rPr>
+          <w:sz w:val="28"/>
+          <w:szCs w:val="28"/>
+          <w:u w:val="single"/>
+        </w:rPr>
+        <w:t>Ten</w:t>
       </w:r>
     </w:p>
     <w:p>

</xml_diff>